<commit_message>
Actualizacion pert y gantt
</commit_message>
<xml_diff>
--- a/Proceso de Gestion del Proyecto/Proceso de iniciación del proyecto/PERT Y GANTT.docx
+++ b/Proceso de Gestion del Proyecto/Proceso de iniciación del proyecto/PERT Y GANTT.docx
@@ -8,10 +8,10 @@
           <w:noProof/>
         </w:rPr>
         <w:drawing>
-          <wp:inline distT="0" distB="0" distL="0" distR="0" wp14:anchorId="6809BBE0" wp14:editId="020E71CC">
-            <wp:extent cx="5400040" cy="4012118"/>
-            <wp:effectExtent l="0" t="0" r="0" b="7620"/>
-            <wp:docPr id="3" name="Imagen 3"/>
+          <wp:inline distT="0" distB="0" distL="0" distR="0" wp14:anchorId="23E12946" wp14:editId="677FAE83">
+            <wp:extent cx="6638096" cy="4017752"/>
+            <wp:effectExtent l="0" t="0" r="0" b="1905"/>
+            <wp:docPr id="1" name="Imagen 1"/>
             <wp:cNvGraphicFramePr>
               <a:graphicFrameLocks xmlns:a="http://schemas.openxmlformats.org/drawingml/2006/main" noChangeAspect="1"/>
             </wp:cNvGraphicFramePr>
@@ -19,13 +19,13 @@
               <a:graphicData uri="http://schemas.openxmlformats.org/drawingml/2006/picture">
                 <pic:pic xmlns:pic="http://schemas.openxmlformats.org/drawingml/2006/picture">
                   <pic:nvPicPr>
-                    <pic:cNvPr id="0" name="Picture 3"/>
+                    <pic:cNvPr id="0" name="Picture 1"/>
                     <pic:cNvPicPr>
                       <a:picLocks noChangeAspect="1" noChangeArrowheads="1"/>
                     </pic:cNvPicPr>
                   </pic:nvPicPr>
                   <pic:blipFill>
-                    <a:blip r:embed="rId4">
+                    <a:blip r:embed="rId5">
                       <a:extLst>
                         <a:ext uri="{28A0092B-C50C-407E-A947-70E740481C1C}">
                           <a14:useLocalDpi xmlns:a14="http://schemas.microsoft.com/office/drawing/2010/main" val="0"/>
@@ -40,7 +40,7 @@
                   <pic:spPr bwMode="auto">
                     <a:xfrm>
                       <a:off x="0" y="0"/>
-                      <a:ext cx="5400040" cy="4012118"/>
+                      <a:ext cx="6667768" cy="4035711"/>
                     </a:xfrm>
                     <a:prstGeom prst="rect">
                       <a:avLst/>
@@ -64,10 +64,10 @@
           <w:noProof/>
         </w:rPr>
         <w:drawing>
-          <wp:inline distT="0" distB="0" distL="0" distR="0" wp14:anchorId="3026A11F" wp14:editId="3E58271E">
-            <wp:extent cx="5400040" cy="2432802"/>
-            <wp:effectExtent l="0" t="0" r="0" b="5715"/>
-            <wp:docPr id="5" name="Imagen 5"/>
+          <wp:inline distT="0" distB="0" distL="0" distR="0" wp14:anchorId="3A4D943C" wp14:editId="61E5E845">
+            <wp:extent cx="6425547" cy="4037526"/>
+            <wp:effectExtent l="0" t="0" r="0" b="1270"/>
+            <wp:docPr id="2" name="Imagen 2"/>
             <wp:cNvGraphicFramePr>
               <a:graphicFrameLocks xmlns:a="http://schemas.openxmlformats.org/drawingml/2006/main" noChangeAspect="1"/>
             </wp:cNvGraphicFramePr>
@@ -75,13 +75,13 @@
               <a:graphicData uri="http://schemas.openxmlformats.org/drawingml/2006/picture">
                 <pic:pic xmlns:pic="http://schemas.openxmlformats.org/drawingml/2006/picture">
                   <pic:nvPicPr>
-                    <pic:cNvPr id="0" name="Picture 5"/>
+                    <pic:cNvPr id="0" name="Picture 2"/>
                     <pic:cNvPicPr>
                       <a:picLocks noChangeAspect="1" noChangeArrowheads="1"/>
                     </pic:cNvPicPr>
                   </pic:nvPicPr>
                   <pic:blipFill>
-                    <a:blip r:embed="rId5" cstate="print">
+                    <a:blip r:embed="rId6">
                       <a:extLst>
                         <a:ext uri="{28A0092B-C50C-407E-A947-70E740481C1C}">
                           <a14:useLocalDpi xmlns:a14="http://schemas.microsoft.com/office/drawing/2010/main" val="0"/>
@@ -96,7 +96,7 @@
                   <pic:spPr bwMode="auto">
                     <a:xfrm>
                       <a:off x="0" y="0"/>
-                      <a:ext cx="5400040" cy="2432802"/>
+                      <a:ext cx="6472963" cy="4067320"/>
                     </a:xfrm>
                     <a:prstGeom prst="rect">
                       <a:avLst/>
@@ -113,17 +113,19 @@
         </w:drawing>
       </w:r>
     </w:p>
+    <w:p/>
     <w:p>
+      <w:bookmarkStart w:id="0" w:name="_GoBack"/>
       <w:r>
         <w:rPr>
           <w:noProof/>
         </w:rPr>
         <w:lastRenderedPageBreak/>
         <w:drawing>
-          <wp:inline distT="0" distB="0" distL="0" distR="0" wp14:anchorId="487BF3A0" wp14:editId="50A10137">
-            <wp:extent cx="5400040" cy="2458143"/>
-            <wp:effectExtent l="0" t="0" r="0" b="0"/>
-            <wp:docPr id="6" name="Imagen 6"/>
+          <wp:inline distT="0" distB="0" distL="0" distR="0" wp14:anchorId="72DD804B" wp14:editId="3BBF9FEB">
+            <wp:extent cx="6677660" cy="3123127"/>
+            <wp:effectExtent l="0" t="0" r="8890" b="1270"/>
+            <wp:docPr id="4" name="Imagen 4"/>
             <wp:cNvGraphicFramePr>
               <a:graphicFrameLocks xmlns:a="http://schemas.openxmlformats.org/drawingml/2006/main" noChangeAspect="1"/>
             </wp:cNvGraphicFramePr>
@@ -131,62 +133,7 @@
               <a:graphicData uri="http://schemas.openxmlformats.org/drawingml/2006/picture">
                 <pic:pic xmlns:pic="http://schemas.openxmlformats.org/drawingml/2006/picture">
                   <pic:nvPicPr>
-                    <pic:cNvPr id="0" name="Picture 6"/>
-                    <pic:cNvPicPr>
-                      <a:picLocks noChangeAspect="1" noChangeArrowheads="1"/>
-                    </pic:cNvPicPr>
-                  </pic:nvPicPr>
-                  <pic:blipFill>
-                    <a:blip r:embed="rId6" cstate="print">
-                      <a:extLst>
-                        <a:ext uri="{28A0092B-C50C-407E-A947-70E740481C1C}">
-                          <a14:useLocalDpi xmlns:a14="http://schemas.microsoft.com/office/drawing/2010/main" val="0"/>
-                        </a:ext>
-                      </a:extLst>
-                    </a:blip>
-                    <a:srcRect/>
-                    <a:stretch>
-                      <a:fillRect/>
-                    </a:stretch>
-                  </pic:blipFill>
-                  <pic:spPr bwMode="auto">
-                    <a:xfrm>
-                      <a:off x="0" y="0"/>
-                      <a:ext cx="5400040" cy="2458143"/>
-                    </a:xfrm>
-                    <a:prstGeom prst="rect">
-                      <a:avLst/>
-                    </a:prstGeom>
-                    <a:noFill/>
-                    <a:ln>
-                      <a:noFill/>
-                    </a:ln>
-                  </pic:spPr>
-                </pic:pic>
-              </a:graphicData>
-            </a:graphic>
-          </wp:inline>
-        </w:drawing>
-      </w:r>
-    </w:p>
-    <w:p>
-      <w:r>
-        <w:rPr>
-          <w:noProof/>
-        </w:rPr>
-        <w:drawing>
-          <wp:inline distT="0" distB="0" distL="0" distR="0" wp14:anchorId="4FC41533" wp14:editId="1E695DDD">
-            <wp:extent cx="5400040" cy="2458143"/>
-            <wp:effectExtent l="0" t="0" r="0" b="0"/>
-            <wp:docPr id="7" name="Imagen 7"/>
-            <wp:cNvGraphicFramePr>
-              <a:graphicFrameLocks xmlns:a="http://schemas.openxmlformats.org/drawingml/2006/main" noChangeAspect="1"/>
-            </wp:cNvGraphicFramePr>
-            <a:graphic xmlns:a="http://schemas.openxmlformats.org/drawingml/2006/main">
-              <a:graphicData uri="http://schemas.openxmlformats.org/drawingml/2006/picture">
-                <pic:pic xmlns:pic="http://schemas.openxmlformats.org/drawingml/2006/picture">
-                  <pic:nvPicPr>
-                    <pic:cNvPr id="0" name="Picture 7"/>
+                    <pic:cNvPr id="0" name="Picture 3"/>
                     <pic:cNvPicPr>
                       <a:picLocks noChangeAspect="1" noChangeArrowheads="1"/>
                     </pic:cNvPicPr>
@@ -207,7 +154,7 @@
                   <pic:spPr bwMode="auto">
                     <a:xfrm>
                       <a:off x="0" y="0"/>
-                      <a:ext cx="5400040" cy="2458143"/>
+                      <a:ext cx="6714224" cy="3140228"/>
                     </a:xfrm>
                     <a:prstGeom prst="rect">
                       <a:avLst/>
@@ -223,12 +170,68 @@
           </wp:inline>
         </w:drawing>
       </w:r>
-      <w:bookmarkStart w:id="0" w:name="_GoBack"/>
       <w:bookmarkEnd w:id="0"/>
     </w:p>
+    <w:p/>
+    <w:p>
+      <w:r>
+        <w:rPr>
+          <w:noProof/>
+        </w:rPr>
+        <w:drawing>
+          <wp:inline distT="0" distB="0" distL="0" distR="0" wp14:anchorId="3E321177" wp14:editId="151822A1">
+            <wp:extent cx="6831310" cy="3845730"/>
+            <wp:effectExtent l="0" t="0" r="8255" b="2540"/>
+            <wp:docPr id="8" name="Imagen 8"/>
+            <wp:cNvGraphicFramePr>
+              <a:graphicFrameLocks xmlns:a="http://schemas.openxmlformats.org/drawingml/2006/main" noChangeAspect="1"/>
+            </wp:cNvGraphicFramePr>
+            <a:graphic xmlns:a="http://schemas.openxmlformats.org/drawingml/2006/main">
+              <a:graphicData uri="http://schemas.openxmlformats.org/drawingml/2006/picture">
+                <pic:pic xmlns:pic="http://schemas.openxmlformats.org/drawingml/2006/picture">
+                  <pic:nvPicPr>
+                    <pic:cNvPr id="0" name="Picture 4"/>
+                    <pic:cNvPicPr>
+                      <a:picLocks noChangeAspect="1" noChangeArrowheads="1"/>
+                    </pic:cNvPicPr>
+                  </pic:nvPicPr>
+                  <pic:blipFill>
+                    <a:blip r:embed="rId8">
+                      <a:extLst>
+                        <a:ext uri="{28A0092B-C50C-407E-A947-70E740481C1C}">
+                          <a14:useLocalDpi xmlns:a14="http://schemas.microsoft.com/office/drawing/2010/main" val="0"/>
+                        </a:ext>
+                      </a:extLst>
+                    </a:blip>
+                    <a:srcRect/>
+                    <a:stretch>
+                      <a:fillRect/>
+                    </a:stretch>
+                  </pic:blipFill>
+                  <pic:spPr bwMode="auto">
+                    <a:xfrm>
+                      <a:off x="0" y="0"/>
+                      <a:ext cx="6845076" cy="3853480"/>
+                    </a:xfrm>
+                    <a:prstGeom prst="rect">
+                      <a:avLst/>
+                    </a:prstGeom>
+                    <a:noFill/>
+                    <a:ln>
+                      <a:noFill/>
+                    </a:ln>
+                  </pic:spPr>
+                </pic:pic>
+              </a:graphicData>
+            </a:graphic>
+          </wp:inline>
+        </w:drawing>
+      </w:r>
+    </w:p>
+    <w:p/>
     <w:sectPr>
       <w:pgSz w:w="11906" w:h="16838"/>
-      <w:pgMar w:top="1417" w:right="1701" w:bottom="1417" w:left="1701" w:header="708" w:footer="708" w:gutter="0"/>
+      <w:pgMar w:top="1417" w:right="1701" w:bottom="1417" w:left="709" w:header="708" w:footer="708" w:gutter="0"/>
       <w:cols w:space="708"/>
       <w:docGrid w:linePitch="360"/>
     </w:sectPr>
@@ -923,4 +926,16 @@
     </a:ext>
   </a:extLst>
 </a:theme>
+</file>
+
+<file path=customXml/item1.xml><?xml version="1.0" encoding="utf-8"?>
+<b:Sources xmlns:b="http://schemas.openxmlformats.org/officeDocument/2006/bibliography" xmlns="http://schemas.openxmlformats.org/officeDocument/2006/bibliography" SelectedStyle="\APASixthEditionOfficeOnline.xsl" StyleName="APA" Version="6"/>
+</file>
+
+<file path=customXml/itemProps1.xml><?xml version="1.0" encoding="utf-8"?>
+<ds:datastoreItem xmlns:ds="http://schemas.openxmlformats.org/officeDocument/2006/customXml" ds:itemID="{2E0196C8-E342-4E82-95D0-9AB44F91B62A}">
+  <ds:schemaRefs>
+    <ds:schemaRef ds:uri="http://schemas.openxmlformats.org/officeDocument/2006/bibliography"/>
+  </ds:schemaRefs>
+</ds:datastoreItem>
 </file>
</xml_diff>